<commit_message>
Transport template doc files: added line with new law
</commit_message>
<xml_diff>
--- a/yii2/vendor/admapp/resources/transports/201611_EUROPAIKO_METAKINHSH_PROTYPO_DAPANH.docx
+++ b/yii2/vendor/admapp/resources/transports/201611_EUROPAIKO_METAKINHSH_PROTYPO_DAPANH.docx
@@ -1474,19 +1474,7 @@
         <w:jc w:val="both"/>
       </w:pPr>
       <w:r>
-        <w:t xml:space="preserve">2. </w:t>
-      </w:r>
-      <w:r>
-        <w:t>Τη με αριθ. Φ.353.1/324/105657/Δ1 (ΦΕΚ 1340/16-10-2002 τ Β’) απόφαση του Υπουργού Εθνικής Παιδείας και Θρησκευμάτων με θέμα «</w:t>
-      </w:r>
-      <w:r>
-        <w:rPr>
-          <w:i/>
-        </w:rPr>
-        <w:t>Καθορισμός καθηκόντων και αρμοδιοτήτων των προϊσταμένων των περιφερειακών υπηρεσιών πρωτοβάθμιας και δευτεροβάθμιας εκπαίδευσης, των διευθυντών και υποδιευθυντών των σχολικών μονάδων και ΣΕΚ και των συλλόγων των διδασκόντων</w:t>
-      </w:r>
-      <w:r>
-        <w:t>», όπως τροποποιήθηκε, συμπληρώθηκε και ισχύει.</w:t>
+        <w:t>2. Το ΠΔ 18/2018 (ΦΕΚ 31/τ.Α’/23-03-2018) «Οργανισμός Υπουργείου Παιδείας, Έρευνας και Θρησκευμάτων»</w:t>
       </w:r>
     </w:p>
     <w:p>
@@ -1496,49 +1484,22 @@
         <w:jc w:val="both"/>
       </w:pPr>
       <w:r>
-        <w:t xml:space="preserve">3. </w:t>
-      </w:r>
-      <w:r>
-        <w:t>Τη με αριθ. Φ.350.2/1/</w:t>
-      </w:r>
-      <w:r>
-        <w:t>32958</w:t>
-      </w:r>
-      <w:r>
-        <w:t>/E3/</w:t>
-      </w:r>
-      <w:r>
-        <w:t>27</w:t>
-      </w:r>
-      <w:r>
-        <w:t>-0</w:t>
-      </w:r>
-      <w:r>
-        <w:t>2</w:t>
-      </w:r>
-      <w:r>
-        <w:t>-201</w:t>
-      </w:r>
-      <w:r>
-        <w:t>8</w:t>
-      </w:r>
-      <w:r>
-        <w:t xml:space="preserve"> (ΑΔΑ:</w:t>
-      </w:r>
-      <w:r>
-        <w:t>6Π414653ΠΣ-7ΕΝ</w:t>
-      </w:r>
-      <w:r>
-        <w:t>) Υπουργική Απόφαση με θέμα «</w:t>
+        <w:t>3</w:t>
+      </w:r>
+      <w:r>
+        <w:t xml:space="preserve">. </w:t>
+      </w:r>
+      <w:r>
+        <w:t>Τη με αριθ. Φ.353.1/324/105657/Δ1 (ΦΕΚ 1340/16-10-2002 τ Β’) απόφαση του Υπουργού Εθνικής Παιδείας και Θρησκευμάτων με θέμα «</w:t>
       </w:r>
       <w:r>
         <w:rPr>
           <w:i/>
         </w:rPr>
-        <w:t>Τοποθέτηση Περιφερειακών Διευθυντών Εκπαίδευσης</w:t>
-      </w:r>
-      <w:r>
-        <w:t>».</w:t>
+        <w:t>Καθορισμός καθηκόντων και αρμοδιοτήτων των προϊσταμένων των περιφερειακών υπηρεσιών πρωτοβάθμιας και δευτεροβάθμιας εκπαίδευσης, των διευθυντών και υποδιευθυντών των σχολικών μονάδων και ΣΕΚ και των συλλόγων των διδασκόντων</w:t>
+      </w:r>
+      <w:r>
+        <w:t>», όπως τροποποιήθηκε, συμπληρώθηκε και ισχύει.</w:t>
       </w:r>
     </w:p>
     <w:p>
@@ -1548,31 +1509,52 @@
         <w:jc w:val="both"/>
       </w:pPr>
       <w:r>
-        <w:t xml:space="preserve">4. </w:t>
-      </w:r>
-      <w:r>
-        <w:t xml:space="preserve">Τη με αριθ. ${PLACEMENT_NUM} </w:t>
-      </w:r>
-      <w:r>
-        <w:t xml:space="preserve">και </w:t>
-      </w:r>
-      <w:r>
-        <w:t>ημερομηνία ${PLAC_DATE} απόφαση τοποθέτησης</w:t>
-      </w:r>
-      <w:r>
-        <w:t xml:space="preserve"> με θέμα: «</w:t>
+        <w:t>4</w:t>
+      </w:r>
+      <w:r>
+        <w:t xml:space="preserve">. </w:t>
+      </w:r>
+      <w:r>
+        <w:t>Τη με αριθ. Φ.350.2/1/</w:t>
+      </w:r>
+      <w:r>
+        <w:t>32958</w:t>
+      </w:r>
+      <w:r>
+        <w:t>/E3/</w:t>
+      </w:r>
+      <w:r>
+        <w:t>27</w:t>
+      </w:r>
+      <w:r>
+        <w:t>-0</w:t>
+      </w:r>
+      <w:r>
+        <w:t>2</w:t>
+      </w:r>
+      <w:r>
+        <w:t>-201</w:t>
+      </w:r>
+      <w:r>
+        <w:t>8</w:t>
+      </w:r>
+      <w:r>
+        <w:t xml:space="preserve"> (ΑΔΑ:</w:t>
+      </w:r>
+      <w:r>
+        <w:t>6Π414653ΠΣ-7ΕΝ</w:t>
+      </w:r>
+      <w:r>
+        <w:t>) Υπουργική Απόφαση με θέμα «</w:t>
       </w:r>
       <w:r>
         <w:rPr>
           <w:i/>
         </w:rPr>
-        <w:t>${PLAC_SUBJ}</w:t>
-      </w:r>
-      <w:r>
-        <w:t>»</w:t>
-      </w:r>
-      <w:r>
-        <w:t>.</w:t>
+        <w:t>Τοποθέτηση Περιφερειακών Διευθυντών Εκπαίδευσης</w:t>
+      </w:r>
+      <w:r>
+        <w:t>».</w:t>
       </w:r>
     </w:p>
     <w:p>
@@ -1582,7 +1564,34 @@
         <w:jc w:val="both"/>
       </w:pPr>
       <w:r>
-        <w:t>5. Την ανάγκη μετάβασης εκτός έδρας για εκτέλεση υπηρεσίας.</w:t>
+        <w:t>5</w:t>
+      </w:r>
+      <w:r>
+        <w:t xml:space="preserve">. </w:t>
+      </w:r>
+      <w:r>
+        <w:t xml:space="preserve">Τη με αριθ. ${PLACEMENT_NUM} </w:t>
+      </w:r>
+      <w:r>
+        <w:t xml:space="preserve">και </w:t>
+      </w:r>
+      <w:r>
+        <w:t>ημερομηνία ${PLAC_DATE} απόφαση τοποθέτησης</w:t>
+      </w:r>
+      <w:r>
+        <w:t xml:space="preserve"> με θέμα: «</w:t>
+      </w:r>
+      <w:r>
+        <w:rPr>
+          <w:i/>
+        </w:rPr>
+        <w:t>${PLAC_SUBJ}</w:t>
+      </w:r>
+      <w:r>
+        <w:t>»</w:t>
+      </w:r>
+      <w:r>
+        <w:t>.</w:t>
       </w:r>
     </w:p>
     <w:p>
@@ -1593,6 +1602,19 @@
       </w:pPr>
       <w:r>
         <w:t>6</w:t>
+      </w:r>
+      <w:r>
+        <w:t>. Την ανάγκη μετάβασης εκτός έδρας για εκτέλεση υπηρεσίας.</w:t>
+      </w:r>
+    </w:p>
+    <w:p>
+      <w:pPr>
+        <w:spacing w:after="60"/>
+        <w:ind w:left="709" w:hanging="283"/>
+        <w:jc w:val="both"/>
+      </w:pPr>
+      <w:r>
+        <w:t>7</w:t>
       </w:r>
       <w:r>
         <w:t xml:space="preserve">. </w:t>
@@ -2244,7 +2266,6 @@
           <w:sz w:val="22"/>
           <w:szCs w:val="22"/>
         </w:rPr>
-        <w:lastRenderedPageBreak/>
         <w:t xml:space="preserve">Η προκαλούμενη δαπάνη θα βαρύνει τις πιστώσεις </w:t>
       </w:r>
       <w:r>
@@ -3543,7 +3564,7 @@
 </file>
 
 <file path=customXml/itemProps1.xml><?xml version="1.0" encoding="utf-8"?>
-<ds:datastoreItem xmlns:ds="http://schemas.openxmlformats.org/officeDocument/2006/customXml" ds:itemID="{4FF36F33-0D2F-43C5-8C59-8D186F7B33D0}">
+<ds:datastoreItem xmlns:ds="http://schemas.openxmlformats.org/officeDocument/2006/customXml" ds:itemID="{4F6A4324-C704-4E47-ABE2-DDB9826CBB21}">
   <ds:schemaRefs>
     <ds:schemaRef ds:uri="http://schemas.openxmlformats.org/officeDocument/2006/bibliography"/>
   </ds:schemaRefs>

</xml_diff>

<commit_message>
Transport template doc files: added line with new law (#49)
</commit_message>
<xml_diff>
--- a/yii2/vendor/admapp/resources/transports/201611_EUROPAIKO_METAKINHSH_PROTYPO_DAPANH.docx
+++ b/yii2/vendor/admapp/resources/transports/201611_EUROPAIKO_METAKINHSH_PROTYPO_DAPANH.docx
@@ -1474,19 +1474,7 @@
         <w:jc w:val="both"/>
       </w:pPr>
       <w:r>
-        <w:t xml:space="preserve">2. </w:t>
-      </w:r>
-      <w:r>
-        <w:t>Τη με αριθ. Φ.353.1/324/105657/Δ1 (ΦΕΚ 1340/16-10-2002 τ Β’) απόφαση του Υπουργού Εθνικής Παιδείας και Θρησκευμάτων με θέμα «</w:t>
-      </w:r>
-      <w:r>
-        <w:rPr>
-          <w:i/>
-        </w:rPr>
-        <w:t>Καθορισμός καθηκόντων και αρμοδιοτήτων των προϊσταμένων των περιφερειακών υπηρεσιών πρωτοβάθμιας και δευτεροβάθμιας εκπαίδευσης, των διευθυντών και υποδιευθυντών των σχολικών μονάδων και ΣΕΚ και των συλλόγων των διδασκόντων</w:t>
-      </w:r>
-      <w:r>
-        <w:t>», όπως τροποποιήθηκε, συμπληρώθηκε και ισχύει.</w:t>
+        <w:t>2. Το ΠΔ 18/2018 (ΦΕΚ 31/τ.Α’/23-03-2018) «Οργανισμός Υπουργείου Παιδείας, Έρευνας και Θρησκευμάτων»</w:t>
       </w:r>
     </w:p>
     <w:p>
@@ -1496,49 +1484,22 @@
         <w:jc w:val="both"/>
       </w:pPr>
       <w:r>
-        <w:t xml:space="preserve">3. </w:t>
-      </w:r>
-      <w:r>
-        <w:t>Τη με αριθ. Φ.350.2/1/</w:t>
-      </w:r>
-      <w:r>
-        <w:t>32958</w:t>
-      </w:r>
-      <w:r>
-        <w:t>/E3/</w:t>
-      </w:r>
-      <w:r>
-        <w:t>27</w:t>
-      </w:r>
-      <w:r>
-        <w:t>-0</w:t>
-      </w:r>
-      <w:r>
-        <w:t>2</w:t>
-      </w:r>
-      <w:r>
-        <w:t>-201</w:t>
-      </w:r>
-      <w:r>
-        <w:t>8</w:t>
-      </w:r>
-      <w:r>
-        <w:t xml:space="preserve"> (ΑΔΑ:</w:t>
-      </w:r>
-      <w:r>
-        <w:t>6Π414653ΠΣ-7ΕΝ</w:t>
-      </w:r>
-      <w:r>
-        <w:t>) Υπουργική Απόφαση με θέμα «</w:t>
+        <w:t>3</w:t>
+      </w:r>
+      <w:r>
+        <w:t xml:space="preserve">. </w:t>
+      </w:r>
+      <w:r>
+        <w:t>Τη με αριθ. Φ.353.1/324/105657/Δ1 (ΦΕΚ 1340/16-10-2002 τ Β’) απόφαση του Υπουργού Εθνικής Παιδείας και Θρησκευμάτων με θέμα «</w:t>
       </w:r>
       <w:r>
         <w:rPr>
           <w:i/>
         </w:rPr>
-        <w:t>Τοποθέτηση Περιφερειακών Διευθυντών Εκπαίδευσης</w:t>
-      </w:r>
-      <w:r>
-        <w:t>».</w:t>
+        <w:t>Καθορισμός καθηκόντων και αρμοδιοτήτων των προϊσταμένων των περιφερειακών υπηρεσιών πρωτοβάθμιας και δευτεροβάθμιας εκπαίδευσης, των διευθυντών και υποδιευθυντών των σχολικών μονάδων και ΣΕΚ και των συλλόγων των διδασκόντων</w:t>
+      </w:r>
+      <w:r>
+        <w:t>», όπως τροποποιήθηκε, συμπληρώθηκε και ισχύει.</w:t>
       </w:r>
     </w:p>
     <w:p>
@@ -1548,31 +1509,52 @@
         <w:jc w:val="both"/>
       </w:pPr>
       <w:r>
-        <w:t xml:space="preserve">4. </w:t>
-      </w:r>
-      <w:r>
-        <w:t xml:space="preserve">Τη με αριθ. ${PLACEMENT_NUM} </w:t>
-      </w:r>
-      <w:r>
-        <w:t xml:space="preserve">και </w:t>
-      </w:r>
-      <w:r>
-        <w:t>ημερομηνία ${PLAC_DATE} απόφαση τοποθέτησης</w:t>
-      </w:r>
-      <w:r>
-        <w:t xml:space="preserve"> με θέμα: «</w:t>
+        <w:t>4</w:t>
+      </w:r>
+      <w:r>
+        <w:t xml:space="preserve">. </w:t>
+      </w:r>
+      <w:r>
+        <w:t>Τη με αριθ. Φ.350.2/1/</w:t>
+      </w:r>
+      <w:r>
+        <w:t>32958</w:t>
+      </w:r>
+      <w:r>
+        <w:t>/E3/</w:t>
+      </w:r>
+      <w:r>
+        <w:t>27</w:t>
+      </w:r>
+      <w:r>
+        <w:t>-0</w:t>
+      </w:r>
+      <w:r>
+        <w:t>2</w:t>
+      </w:r>
+      <w:r>
+        <w:t>-201</w:t>
+      </w:r>
+      <w:r>
+        <w:t>8</w:t>
+      </w:r>
+      <w:r>
+        <w:t xml:space="preserve"> (ΑΔΑ:</w:t>
+      </w:r>
+      <w:r>
+        <w:t>6Π414653ΠΣ-7ΕΝ</w:t>
+      </w:r>
+      <w:r>
+        <w:t>) Υπουργική Απόφαση με θέμα «</w:t>
       </w:r>
       <w:r>
         <w:rPr>
           <w:i/>
         </w:rPr>
-        <w:t>${PLAC_SUBJ}</w:t>
-      </w:r>
-      <w:r>
-        <w:t>»</w:t>
-      </w:r>
-      <w:r>
-        <w:t>.</w:t>
+        <w:t>Τοποθέτηση Περιφερειακών Διευθυντών Εκπαίδευσης</w:t>
+      </w:r>
+      <w:r>
+        <w:t>».</w:t>
       </w:r>
     </w:p>
     <w:p>
@@ -1582,7 +1564,34 @@
         <w:jc w:val="both"/>
       </w:pPr>
       <w:r>
-        <w:t>5. Την ανάγκη μετάβασης εκτός έδρας για εκτέλεση υπηρεσίας.</w:t>
+        <w:t>5</w:t>
+      </w:r>
+      <w:r>
+        <w:t xml:space="preserve">. </w:t>
+      </w:r>
+      <w:r>
+        <w:t xml:space="preserve">Τη με αριθ. ${PLACEMENT_NUM} </w:t>
+      </w:r>
+      <w:r>
+        <w:t xml:space="preserve">και </w:t>
+      </w:r>
+      <w:r>
+        <w:t>ημερομηνία ${PLAC_DATE} απόφαση τοποθέτησης</w:t>
+      </w:r>
+      <w:r>
+        <w:t xml:space="preserve"> με θέμα: «</w:t>
+      </w:r>
+      <w:r>
+        <w:rPr>
+          <w:i/>
+        </w:rPr>
+        <w:t>${PLAC_SUBJ}</w:t>
+      </w:r>
+      <w:r>
+        <w:t>»</w:t>
+      </w:r>
+      <w:r>
+        <w:t>.</w:t>
       </w:r>
     </w:p>
     <w:p>
@@ -1593,6 +1602,19 @@
       </w:pPr>
       <w:r>
         <w:t>6</w:t>
+      </w:r>
+      <w:r>
+        <w:t>. Την ανάγκη μετάβασης εκτός έδρας για εκτέλεση υπηρεσίας.</w:t>
+      </w:r>
+    </w:p>
+    <w:p>
+      <w:pPr>
+        <w:spacing w:after="60"/>
+        <w:ind w:left="709" w:hanging="283"/>
+        <w:jc w:val="both"/>
+      </w:pPr>
+      <w:r>
+        <w:t>7</w:t>
       </w:r>
       <w:r>
         <w:t xml:space="preserve">. </w:t>
@@ -2244,7 +2266,6 @@
           <w:sz w:val="22"/>
           <w:szCs w:val="22"/>
         </w:rPr>
-        <w:lastRenderedPageBreak/>
         <w:t xml:space="preserve">Η προκαλούμενη δαπάνη θα βαρύνει τις πιστώσεις </w:t>
       </w:r>
       <w:r>
@@ -3543,7 +3564,7 @@
 </file>
 
 <file path=customXml/itemProps1.xml><?xml version="1.0" encoding="utf-8"?>
-<ds:datastoreItem xmlns:ds="http://schemas.openxmlformats.org/officeDocument/2006/customXml" ds:itemID="{4FF36F33-0D2F-43C5-8C59-8D186F7B33D0}">
+<ds:datastoreItem xmlns:ds="http://schemas.openxmlformats.org/officeDocument/2006/customXml" ds:itemID="{4F6A4324-C704-4E47-ABE2-DDB9826CBB21}">
   <ds:schemaRefs>
     <ds:schemaRef ds:uri="http://schemas.openxmlformats.org/officeDocument/2006/bibliography"/>
   </ds:schemaRefs>

</xml_diff>